<commit_message>
Add more parts to labs and include exp number
</commit_message>
<xml_diff>
--- a/EELabsParts.docx
+++ b/EELabsParts.docx
@@ -17,7 +17,7 @@
         <w:tblLook w:val="04A0" w:firstRow="1" w:lastRow="0" w:firstColumn="1" w:lastColumn="0" w:noHBand="0" w:noVBand="1"/>
       </w:tblPr>
       <w:tblGrid>
-        <w:gridCol w:w="743"/>
+        <w:gridCol w:w="715"/>
         <w:gridCol w:w="8635"/>
       </w:tblGrid>
       <w:tr>
@@ -27,16 +27,19 @@
           </w:tcPr>
           <w:p>
             <w:pPr>
-              <w:rPr>
-                <w:b/>
-              </w:rPr>
-            </w:pPr>
-            <w:r>
-              <w:rPr>
-                <w:b/>
-              </w:rPr>
-              <w:t>Week</w:t>
-            </w:r>
+              <w:jc w:val="center"/>
+              <w:rPr>
+                <w:b/>
+              </w:rPr>
+            </w:pPr>
+            <w:proofErr w:type="spellStart"/>
+            <w:r>
+              <w:rPr>
+                <w:b/>
+              </w:rPr>
+              <w:t>Exp</w:t>
+            </w:r>
+            <w:proofErr w:type="spellEnd"/>
           </w:p>
         </w:tc>
         <w:tc>
@@ -78,7 +81,10 @@
           </w:tcPr>
           <w:p>
             <w:r>
-              <w:t>None</w:t>
+              <w:t xml:space="preserve">8 BANANA-BANANA, </w:t>
+            </w:r>
+            <w:r>
+              <w:t>4 BANANA-GRABBER, 3 DECADE RESISTOR BOX, 1 BREADBOARD</w:t>
             </w:r>
           </w:p>
         </w:tc>
@@ -103,10 +109,7 @@
           </w:tcPr>
           <w:p>
             <w:r>
-              <w:t xml:space="preserve">8 BANANA-BANANA, </w:t>
-            </w:r>
-            <w:r>
-              <w:t>4 BANANA-GRABBER, 3 DECADE RESISTOR BOXES, 1 BREADBOARD</w:t>
+              <w:t>2 BANANA-BANANA, 1 BNC-BNC, 3 BNC-BANANA, 1 BNC-GRABBER, 1 DECADE RESISTOR BOX, 1 DECADE CAPACITOR BOX</w:t>
             </w:r>
           </w:p>
         </w:tc>
@@ -131,7 +134,7 @@
           </w:tcPr>
           <w:p>
             <w:r>
-              <w:t>2 BANANA-BANANA, 1 BNC-BNC, 3 BNC-BANANA, 1 BNC-GRABBER, 1 DECADE RESISTOR BOX, 1 DECADE CAPACITOR BOX</w:t>
+              <w:t>1 SCOPE PROBE</w:t>
             </w:r>
           </w:p>
         </w:tc>
@@ -156,7 +159,7 @@
           </w:tcPr>
           <w:p>
             <w:r>
-              <w:t>1 SCOPE PROBE</w:t>
+              <w:t>1 BREADBOARD</w:t>
             </w:r>
           </w:p>
         </w:tc>
@@ -171,17 +174,20 @@
               <w:jc w:val="center"/>
             </w:pPr>
             <w:r>
-              <w:t>5</w:t>
-            </w:r>
-          </w:p>
-        </w:tc>
-        <w:tc>
-          <w:tcPr>
-            <w:tcW w:w="8635" w:type="dxa"/>
-          </w:tcPr>
-          <w:p>
-            <w:r>
-              <w:t>1 BREADBOARD</w:t>
+              <w:t>6</w:t>
+            </w:r>
+          </w:p>
+        </w:tc>
+        <w:tc>
+          <w:tcPr>
+            <w:tcW w:w="8635" w:type="dxa"/>
+          </w:tcPr>
+          <w:p>
+            <w:r>
+              <w:t xml:space="preserve">6 BANANA-GRABBER, 1 BNC-BANANA, 2 BANANA-BANANA, 2 ALLIGATOR CLIPS, </w:t>
+            </w:r>
+            <w:r>
+              <w:t>2 BNC-BNC, 1 BNC-T, 1 SCOPE PROBE, 1 BREADBOARD, 1 DECADE CAPACITOR BOX</w:t>
             </w:r>
           </w:p>
         </w:tc>
@@ -196,34 +202,6 @@
               <w:jc w:val="center"/>
             </w:pPr>
             <w:r>
-              <w:t>6</w:t>
-            </w:r>
-          </w:p>
-        </w:tc>
-        <w:tc>
-          <w:tcPr>
-            <w:tcW w:w="8635" w:type="dxa"/>
-          </w:tcPr>
-          <w:p>
-            <w:r>
-              <w:t xml:space="preserve">6 BANANA-GRABBER, 1 BNC-BANANA, 2 BANANA-BANANA, 2 ALLIGATOR CLIPS, </w:t>
-            </w:r>
-            <w:r>
-              <w:t>2 BNC-BNC, 1 BNC-T, 1 SCOPE PROBE, 1 BREADBOARD, 1 DECADE CAPACITOR BOX</w:t>
-            </w:r>
-          </w:p>
-        </w:tc>
-      </w:tr>
-      <w:tr>
-        <w:tc>
-          <w:tcPr>
-            <w:tcW w:w="715" w:type="dxa"/>
-          </w:tcPr>
-          <w:p>
-            <w:pPr>
-              <w:jc w:val="center"/>
-            </w:pPr>
-            <w:r>
               <w:t>7</w:t>
             </w:r>
           </w:p>
@@ -235,81 +213,6 @@
           <w:p>
             <w:r>
               <w:t>2 BANANA-GRABBER, 1 BNC-BANANA, 1 BNC-BNC, 1 BNC-GRABBER, 1 STEREO AUDIO-BANANA, 1 BNC-T</w:t>
-            </w:r>
-          </w:p>
-        </w:tc>
-      </w:tr>
-      <w:tr>
-        <w:tc>
-          <w:tcPr>
-            <w:tcW w:w="715" w:type="dxa"/>
-          </w:tcPr>
-          <w:p>
-            <w:pPr>
-              <w:jc w:val="center"/>
-            </w:pPr>
-            <w:r>
-              <w:t>8</w:t>
-            </w:r>
-          </w:p>
-        </w:tc>
-        <w:tc>
-          <w:tcPr>
-            <w:tcW w:w="8635" w:type="dxa"/>
-          </w:tcPr>
-          <w:p>
-            <w:r>
-              <w:t>None</w:t>
-            </w:r>
-          </w:p>
-        </w:tc>
-      </w:tr>
-      <w:tr>
-        <w:tc>
-          <w:tcPr>
-            <w:tcW w:w="715" w:type="dxa"/>
-          </w:tcPr>
-          <w:p>
-            <w:pPr>
-              <w:jc w:val="center"/>
-            </w:pPr>
-            <w:r>
-              <w:t>9</w:t>
-            </w:r>
-          </w:p>
-        </w:tc>
-        <w:tc>
-          <w:tcPr>
-            <w:tcW w:w="8635" w:type="dxa"/>
-          </w:tcPr>
-          <w:p>
-            <w:r>
-              <w:t>None</w:t>
-            </w:r>
-          </w:p>
-        </w:tc>
-      </w:tr>
-      <w:tr>
-        <w:tc>
-          <w:tcPr>
-            <w:tcW w:w="715" w:type="dxa"/>
-          </w:tcPr>
-          <w:p>
-            <w:pPr>
-              <w:jc w:val="center"/>
-            </w:pPr>
-            <w:r>
-              <w:t>10</w:t>
-            </w:r>
-          </w:p>
-        </w:tc>
-        <w:tc>
-          <w:tcPr>
-            <w:tcW w:w="8635" w:type="dxa"/>
-          </w:tcPr>
-          <w:p>
-            <w:r>
-              <w:t>None</w:t>
             </w:r>
           </w:p>
         </w:tc>
@@ -335,7 +238,7 @@
         <w:tblLook w:val="04A0" w:firstRow="1" w:lastRow="0" w:firstColumn="1" w:lastColumn="0" w:noHBand="0" w:noVBand="1"/>
       </w:tblPr>
       <w:tblGrid>
-        <w:gridCol w:w="743"/>
+        <w:gridCol w:w="731"/>
         <w:gridCol w:w="8619"/>
       </w:tblGrid>
       <w:tr>
@@ -345,16 +248,19 @@
           </w:tcPr>
           <w:p>
             <w:pPr>
-              <w:rPr>
-                <w:b/>
-              </w:rPr>
-            </w:pPr>
-            <w:r>
-              <w:rPr>
-                <w:b/>
-              </w:rPr>
-              <w:t>Week</w:t>
-            </w:r>
+              <w:jc w:val="center"/>
+              <w:rPr>
+                <w:b/>
+              </w:rPr>
+            </w:pPr>
+            <w:proofErr w:type="spellStart"/>
+            <w:r>
+              <w:rPr>
+                <w:b/>
+              </w:rPr>
+              <w:t>Exp</w:t>
+            </w:r>
+            <w:proofErr w:type="spellEnd"/>
           </w:p>
         </w:tc>
         <w:tc>
@@ -396,7 +302,7 @@
           </w:tcPr>
           <w:p>
             <w:r>
-              <w:t>None</w:t>
+              <w:t>2 BNC-BANANA, 4 BANANA-BANANA, 1 BAG OF SHORT LEADS</w:t>
             </w:r>
           </w:p>
         </w:tc>
@@ -421,7 +327,15 @@
           </w:tcPr>
           <w:p>
             <w:r>
-              <w:t>2 BNC-BANANA, 4 BANANA-BANANA, 1 BAG OF SHORT LEADS</w:t>
+              <w:t xml:space="preserve">2 SCOPE </w:t>
+            </w:r>
+            <w:proofErr w:type="gramStart"/>
+            <w:r>
+              <w:t>PROBE</w:t>
+            </w:r>
+            <w:proofErr w:type="gramEnd"/>
+            <w:r>
+              <w:t>, 4 BANANA-BANANA, 2 BNC-BNC, 3 BNC-BANANA, 1 BNC-T</w:t>
             </w:r>
           </w:p>
         </w:tc>
@@ -446,6 +360,81 @@
           </w:tcPr>
           <w:p>
             <w:r>
+              <w:t>1 BNC-BANANA, 1 BNC-T, 1 BNC-BNC</w:t>
+            </w:r>
+          </w:p>
+        </w:tc>
+      </w:tr>
+      <w:tr>
+        <w:tc>
+          <w:tcPr>
+            <w:tcW w:w="731" w:type="dxa"/>
+          </w:tcPr>
+          <w:p>
+            <w:pPr>
+              <w:jc w:val="center"/>
+            </w:pPr>
+            <w:r>
+              <w:t>4</w:t>
+            </w:r>
+          </w:p>
+        </w:tc>
+        <w:tc>
+          <w:tcPr>
+            <w:tcW w:w="8619" w:type="dxa"/>
+          </w:tcPr>
+          <w:p>
+            <w:r>
+              <w:t>2 BNC-BANANA, 6 BANANA-BANANA, 1 BNC-T, 1 BNC-N</w:t>
+            </w:r>
+          </w:p>
+        </w:tc>
+      </w:tr>
+      <w:tr>
+        <w:tc>
+          <w:tcPr>
+            <w:tcW w:w="731" w:type="dxa"/>
+          </w:tcPr>
+          <w:p>
+            <w:pPr>
+              <w:jc w:val="center"/>
+            </w:pPr>
+            <w:r>
+              <w:t>5</w:t>
+            </w:r>
+          </w:p>
+        </w:tc>
+        <w:tc>
+          <w:tcPr>
+            <w:tcW w:w="8619" w:type="dxa"/>
+          </w:tcPr>
+          <w:p>
+            <w:r>
+              <w:t>2 ALLIGATOR CLIPS, 5 BANANA-BANANA</w:t>
+            </w:r>
+          </w:p>
+        </w:tc>
+      </w:tr>
+      <w:tr>
+        <w:tc>
+          <w:tcPr>
+            <w:tcW w:w="731" w:type="dxa"/>
+          </w:tcPr>
+          <w:p>
+            <w:pPr>
+              <w:jc w:val="center"/>
+            </w:pPr>
+            <w:r>
+              <w:t>6</w:t>
+            </w:r>
+          </w:p>
+        </w:tc>
+        <w:tc>
+          <w:tcPr>
+            <w:tcW w:w="8619" w:type="dxa"/>
+          </w:tcPr>
+          <w:p>
+            <w:r>
               <w:t xml:space="preserve">2 SCOPE </w:t>
             </w:r>
             <w:proofErr w:type="gramStart"/>
@@ -454,7 +443,7 @@
             </w:r>
             <w:proofErr w:type="gramEnd"/>
             <w:r>
-              <w:t>, 4 BANANA-BANANA, 2 BNC-BNC, 3 BNC-BANANA, 1 BNC-T</w:t>
+              <w:t>, 6 BANANA-BANANA, 1 BAG OF SHORT LEADS, 3 BNC-BANANA, 2 BNC-BNC, 1 BNC-T</w:t>
             </w:r>
           </w:p>
         </w:tc>
@@ -469,7 +458,7 @@
               <w:jc w:val="center"/>
             </w:pPr>
             <w:r>
-              <w:t>4</w:t>
+              <w:t>7</w:t>
             </w:r>
           </w:p>
         </w:tc>
@@ -479,7 +468,15 @@
           </w:tcPr>
           <w:p>
             <w:r>
-              <w:t>1 BNC-BANANA, 1 BNC-T, 1 BNC-BNC</w:t>
+              <w:t xml:space="preserve">1 BAG OF SHORT LEADS, 4 BANANA-BANANA, 1 BANANA-METER LEAD SET, 2 SCOPE </w:t>
+            </w:r>
+            <w:proofErr w:type="gramStart"/>
+            <w:r>
+              <w:t>PROBE</w:t>
+            </w:r>
+            <w:proofErr w:type="gramEnd"/>
+            <w:r>
+              <w:t>, 2 BNC-BNC, 2 BNC-BANANA, 1 BNC-T</w:t>
             </w:r>
           </w:p>
         </w:tc>
@@ -494,7 +491,7 @@
               <w:jc w:val="center"/>
             </w:pPr>
             <w:r>
-              <w:t>5</w:t>
+              <w:t>8</w:t>
             </w:r>
           </w:p>
         </w:tc>
@@ -504,57 +501,7 @@
           </w:tcPr>
           <w:p>
             <w:r>
-              <w:t>2 BNC-BANANA, 6 BANANA-BANANA, 1 BNC-T, 1 BNC-N</w:t>
-            </w:r>
-          </w:p>
-        </w:tc>
-      </w:tr>
-      <w:tr>
-        <w:tc>
-          <w:tcPr>
-            <w:tcW w:w="731" w:type="dxa"/>
-          </w:tcPr>
-          <w:p>
-            <w:pPr>
-              <w:jc w:val="center"/>
-            </w:pPr>
-            <w:r>
-              <w:t>6</w:t>
-            </w:r>
-          </w:p>
-        </w:tc>
-        <w:tc>
-          <w:tcPr>
-            <w:tcW w:w="8619" w:type="dxa"/>
-          </w:tcPr>
-          <w:p>
-            <w:r>
-              <w:t>2 ALLIGATOR CLIPS, 5 BANANA-BANANA</w:t>
-            </w:r>
-          </w:p>
-        </w:tc>
-      </w:tr>
-      <w:tr>
-        <w:tc>
-          <w:tcPr>
-            <w:tcW w:w="731" w:type="dxa"/>
-          </w:tcPr>
-          <w:p>
-            <w:pPr>
-              <w:jc w:val="center"/>
-            </w:pPr>
-            <w:r>
-              <w:t>7</w:t>
-            </w:r>
-          </w:p>
-        </w:tc>
-        <w:tc>
-          <w:tcPr>
-            <w:tcW w:w="8619" w:type="dxa"/>
-          </w:tcPr>
-          <w:p>
-            <w:r>
-              <w:t xml:space="preserve">2 SCOPE </w:t>
+              <w:t xml:space="preserve">1 BANANA-METER LEAD SET, 2 SCOPE </w:t>
             </w:r>
             <w:proofErr w:type="gramStart"/>
             <w:r>
@@ -562,98 +509,7 @@
             </w:r>
             <w:proofErr w:type="gramEnd"/>
             <w:r>
-              <w:t>, 6 BANANA-BANANA, 1 BAG OF SHORT LEADS, 3 BNC-BANANA, 2 BNC-BNC, 1 BNC-T</w:t>
-            </w:r>
-          </w:p>
-        </w:tc>
-      </w:tr>
-      <w:tr>
-        <w:tc>
-          <w:tcPr>
-            <w:tcW w:w="731" w:type="dxa"/>
-          </w:tcPr>
-          <w:p>
-            <w:pPr>
-              <w:jc w:val="center"/>
-            </w:pPr>
-            <w:r>
-              <w:t>8</w:t>
-            </w:r>
-          </w:p>
-        </w:tc>
-        <w:tc>
-          <w:tcPr>
-            <w:tcW w:w="8619" w:type="dxa"/>
-          </w:tcPr>
-          <w:p>
-            <w:r>
-              <w:t xml:space="preserve">1 BAG OF SHORT LEADS, 4 BANANA-BANANA, 1 BANAN-METER LEAD SET, 2 SCOPE </w:t>
-            </w:r>
-            <w:proofErr w:type="gramStart"/>
-            <w:r>
-              <w:t>PROBE</w:t>
-            </w:r>
-            <w:proofErr w:type="gramEnd"/>
-            <w:r>
-              <w:t>, 2 BNC-BNC, 2 BNC-BANANA, 1 BNC-T</w:t>
-            </w:r>
-          </w:p>
-        </w:tc>
-      </w:tr>
-      <w:tr>
-        <w:tc>
-          <w:tcPr>
-            <w:tcW w:w="731" w:type="dxa"/>
-          </w:tcPr>
-          <w:p>
-            <w:pPr>
-              <w:jc w:val="center"/>
-            </w:pPr>
-            <w:r>
-              <w:t>9</w:t>
-            </w:r>
-          </w:p>
-        </w:tc>
-        <w:tc>
-          <w:tcPr>
-            <w:tcW w:w="8619" w:type="dxa"/>
-          </w:tcPr>
-          <w:p>
-            <w:r>
-              <w:t xml:space="preserve">1 BANANA-METER LEAD SET, 2 SCOPE </w:t>
-            </w:r>
-            <w:proofErr w:type="gramStart"/>
-            <w:r>
-              <w:t>PROBE</w:t>
-            </w:r>
-            <w:proofErr w:type="gramEnd"/>
-            <w:r>
               <w:t>, 4 BANANA-BANANA, 2 BNC-BANANA, 2 BNC-BNC, 1 BNC-T</w:t>
-            </w:r>
-          </w:p>
-        </w:tc>
-      </w:tr>
-      <w:tr>
-        <w:tc>
-          <w:tcPr>
-            <w:tcW w:w="731" w:type="dxa"/>
-          </w:tcPr>
-          <w:p>
-            <w:pPr>
-              <w:jc w:val="center"/>
-            </w:pPr>
-            <w:r>
-              <w:t>10</w:t>
-            </w:r>
-          </w:p>
-        </w:tc>
-        <w:tc>
-          <w:tcPr>
-            <w:tcW w:w="8619" w:type="dxa"/>
-          </w:tcPr>
-          <w:p>
-            <w:r>
-              <w:t>None</w:t>
             </w:r>
           </w:p>
         </w:tc>
@@ -669,12 +525,13 @@
         <w:spacing w:after="0" w:line="240" w:lineRule="auto"/>
       </w:pPr>
       <w:r>
-        <w:t>EE 251 – Electric Circu</w:t>
+        <w:t>EE 2</w:t>
       </w:r>
-      <w:bookmarkStart w:id="0" w:name="_GoBack"/>
-      <w:bookmarkEnd w:id="0"/>
       <w:r>
-        <w:t>it Analysis III Lab</w:t>
+        <w:t>42</w:t>
+      </w:r>
+      <w:r>
+        <w:t xml:space="preserve"> – Electric Circuit Analysis III Lab</w:t>
       </w:r>
     </w:p>
     <w:tbl>
@@ -690,20 +547,23 @@
       <w:tr>
         <w:tc>
           <w:tcPr>
-            <w:tcW w:w="715" w:type="dxa"/>
-          </w:tcPr>
-          <w:p>
-            <w:pPr>
-              <w:rPr>
-                <w:b/>
-              </w:rPr>
-            </w:pPr>
-            <w:r>
-              <w:rPr>
-                <w:b/>
-              </w:rPr>
-              <w:t>Week</w:t>
-            </w:r>
+            <w:tcW w:w="743" w:type="dxa"/>
+          </w:tcPr>
+          <w:p>
+            <w:pPr>
+              <w:jc w:val="center"/>
+              <w:rPr>
+                <w:b/>
+              </w:rPr>
+            </w:pPr>
+            <w:proofErr w:type="spellStart"/>
+            <w:r>
+              <w:rPr>
+                <w:b/>
+              </w:rPr>
+              <w:t>Exp</w:t>
+            </w:r>
+            <w:proofErr w:type="spellEnd"/>
           </w:p>
         </w:tc>
         <w:tc>
@@ -728,7 +588,7 @@
       <w:tr>
         <w:tc>
           <w:tcPr>
-            <w:tcW w:w="715" w:type="dxa"/>
+            <w:tcW w:w="743" w:type="dxa"/>
           </w:tcPr>
           <w:p>
             <w:pPr>
@@ -743,13 +603,20 @@
           <w:tcPr>
             <w:tcW w:w="8635" w:type="dxa"/>
           </w:tcPr>
-          <w:p/>
-        </w:tc>
-      </w:tr>
-      <w:tr>
-        <w:tc>
-          <w:tcPr>
-            <w:tcW w:w="715" w:type="dxa"/>
+          <w:p>
+            <w:r>
+              <w:t>1</w:t>
+            </w:r>
+            <w:r>
+              <w:t>1 BANANA-BANANA</w:t>
+            </w:r>
+          </w:p>
+        </w:tc>
+      </w:tr>
+      <w:tr>
+        <w:tc>
+          <w:tcPr>
+            <w:tcW w:w="743" w:type="dxa"/>
           </w:tcPr>
           <w:p>
             <w:pPr>
@@ -764,13 +631,17 @@
           <w:tcPr>
             <w:tcW w:w="8635" w:type="dxa"/>
           </w:tcPr>
-          <w:p/>
-        </w:tc>
-      </w:tr>
-      <w:tr>
-        <w:tc>
-          <w:tcPr>
-            <w:tcW w:w="715" w:type="dxa"/>
+          <w:p>
+            <w:r>
+              <w:t>3 BNC-BANANA, 4 BANANA-BANANA, 1 BAG OF SHORT LEADS</w:t>
+            </w:r>
+          </w:p>
+        </w:tc>
+      </w:tr>
+      <w:tr>
+        <w:tc>
+          <w:tcPr>
+            <w:tcW w:w="743" w:type="dxa"/>
           </w:tcPr>
           <w:p>
             <w:pPr>
@@ -785,13 +656,28 @@
           <w:tcPr>
             <w:tcW w:w="8635" w:type="dxa"/>
           </w:tcPr>
-          <w:p/>
-        </w:tc>
-      </w:tr>
-      <w:tr>
-        <w:tc>
-          <w:tcPr>
-            <w:tcW w:w="715" w:type="dxa"/>
+          <w:p>
+            <w:r>
+              <w:t xml:space="preserve">2 </w:t>
+            </w:r>
+            <w:proofErr w:type="gramStart"/>
+            <w:r>
+              <w:t>BAG</w:t>
+            </w:r>
+            <w:proofErr w:type="gramEnd"/>
+            <w:r>
+              <w:t xml:space="preserve"> OF SHORT LEADS, </w:t>
+            </w:r>
+            <w:r>
+              <w:t>3 BNC-BANANA, 1 5mH INDUCTOR, 2 BANANA-BANANA</w:t>
+            </w:r>
+          </w:p>
+        </w:tc>
+      </w:tr>
+      <w:tr>
+        <w:tc>
+          <w:tcPr>
+            <w:tcW w:w="743" w:type="dxa"/>
           </w:tcPr>
           <w:p>
             <w:pPr>
@@ -806,13 +692,17 @@
           <w:tcPr>
             <w:tcW w:w="8635" w:type="dxa"/>
           </w:tcPr>
-          <w:p/>
-        </w:tc>
-      </w:tr>
-      <w:tr>
-        <w:tc>
-          <w:tcPr>
-            <w:tcW w:w="715" w:type="dxa"/>
+          <w:p>
+            <w:r>
+              <w:t>2 BNC-BANANA, 6 BANANA-BANANA</w:t>
+            </w:r>
+          </w:p>
+        </w:tc>
+      </w:tr>
+      <w:tr>
+        <w:tc>
+          <w:tcPr>
+            <w:tcW w:w="743" w:type="dxa"/>
           </w:tcPr>
           <w:p>
             <w:pPr>
@@ -827,13 +717,17 @@
           <w:tcPr>
             <w:tcW w:w="8635" w:type="dxa"/>
           </w:tcPr>
-          <w:p/>
-        </w:tc>
-      </w:tr>
-      <w:tr>
-        <w:tc>
-          <w:tcPr>
-            <w:tcW w:w="715" w:type="dxa"/>
+          <w:p>
+            <w:r>
+              <w:t>None</w:t>
+            </w:r>
+          </w:p>
+        </w:tc>
+      </w:tr>
+      <w:tr>
+        <w:tc>
+          <w:tcPr>
+            <w:tcW w:w="743" w:type="dxa"/>
           </w:tcPr>
           <w:p>
             <w:pPr>
@@ -848,13 +742,17 @@
           <w:tcPr>
             <w:tcW w:w="8635" w:type="dxa"/>
           </w:tcPr>
-          <w:p/>
-        </w:tc>
-      </w:tr>
-      <w:tr>
-        <w:tc>
-          <w:tcPr>
-            <w:tcW w:w="715" w:type="dxa"/>
+          <w:p>
+            <w:r>
+              <w:t>3 BNC-BANANA, 1 BAG OF SHORT LEADS</w:t>
+            </w:r>
+          </w:p>
+        </w:tc>
+      </w:tr>
+      <w:tr>
+        <w:tc>
+          <w:tcPr>
+            <w:tcW w:w="743" w:type="dxa"/>
           </w:tcPr>
           <w:p>
             <w:pPr>
@@ -869,13 +767,17 @@
           <w:tcPr>
             <w:tcW w:w="8635" w:type="dxa"/>
           </w:tcPr>
-          <w:p/>
-        </w:tc>
-      </w:tr>
-      <w:tr>
-        <w:tc>
-          <w:tcPr>
-            <w:tcW w:w="715" w:type="dxa"/>
+          <w:p>
+            <w:r>
+              <w:t>1 5mH INDUCTOR, 1 BAG OF SHORT LEADS, 5 BANANA-BANANA, 3 BNC-BANANA</w:t>
+            </w:r>
+          </w:p>
+        </w:tc>
+      </w:tr>
+      <w:tr>
+        <w:tc>
+          <w:tcPr>
+            <w:tcW w:w="743" w:type="dxa"/>
           </w:tcPr>
           <w:p>
             <w:pPr>
@@ -890,57 +792,25 @@
           <w:tcPr>
             <w:tcW w:w="8635" w:type="dxa"/>
           </w:tcPr>
-          <w:p/>
-        </w:tc>
-      </w:tr>
-      <w:tr>
-        <w:tc>
-          <w:tcPr>
-            <w:tcW w:w="715" w:type="dxa"/>
-          </w:tcPr>
-          <w:p>
-            <w:pPr>
-              <w:jc w:val="center"/>
-            </w:pPr>
-            <w:r>
-              <w:t>9</w:t>
-            </w:r>
-          </w:p>
-        </w:tc>
-        <w:tc>
-          <w:tcPr>
-            <w:tcW w:w="8635" w:type="dxa"/>
-          </w:tcPr>
-          <w:p/>
-        </w:tc>
-      </w:tr>
-      <w:tr>
-        <w:tc>
-          <w:tcPr>
-            <w:tcW w:w="715" w:type="dxa"/>
-          </w:tcPr>
-          <w:p>
-            <w:pPr>
-              <w:jc w:val="center"/>
-            </w:pPr>
-            <w:r>
-              <w:t>10</w:t>
-            </w:r>
-          </w:p>
-        </w:tc>
-        <w:tc>
-          <w:tcPr>
-            <w:tcW w:w="8635" w:type="dxa"/>
-          </w:tcPr>
-          <w:p/>
+          <w:p>
+            <w:r>
+              <w:t xml:space="preserve">1 5mH INDUCTOR, 1 BAG OF SHORT </w:t>
+            </w:r>
+            <w:proofErr w:type="gramStart"/>
+            <w:r>
+              <w:t xml:space="preserve">LEADS, </w:t>
+            </w:r>
+            <w:r>
+              <w:t xml:space="preserve"> 5</w:t>
+            </w:r>
+            <w:proofErr w:type="gramEnd"/>
+            <w:r>
+              <w:t xml:space="preserve"> BANANA-BANANA, 3 BNC-BANANA</w:t>
+            </w:r>
+          </w:p>
         </w:tc>
       </w:tr>
     </w:tbl>
-    <w:p>
-      <w:pPr>
-        <w:spacing w:after="0" w:line="240" w:lineRule="auto"/>
-      </w:pPr>
-    </w:p>
     <w:p>
       <w:pPr>
         <w:spacing w:after="0" w:line="240" w:lineRule="auto"/>
@@ -954,6 +824,226 @@
         <w:t>EE 295 – Energy Conversion Electro-Magnetics Lab</w:t>
       </w:r>
     </w:p>
+    <w:tbl>
+      <w:tblPr>
+        <w:tblStyle w:val="TableGrid"/>
+        <w:tblW w:w="0" w:type="auto"/>
+        <w:tblLook w:val="04A0" w:firstRow="1" w:lastRow="0" w:firstColumn="1" w:lastColumn="0" w:noHBand="0" w:noVBand="1"/>
+      </w:tblPr>
+      <w:tblGrid>
+        <w:gridCol w:w="743"/>
+        <w:gridCol w:w="8635"/>
+      </w:tblGrid>
+      <w:tr>
+        <w:tc>
+          <w:tcPr>
+            <w:tcW w:w="743" w:type="dxa"/>
+          </w:tcPr>
+          <w:p>
+            <w:pPr>
+              <w:jc w:val="center"/>
+              <w:rPr>
+                <w:b/>
+              </w:rPr>
+            </w:pPr>
+            <w:proofErr w:type="spellStart"/>
+            <w:r>
+              <w:rPr>
+                <w:b/>
+              </w:rPr>
+              <w:t>Exp</w:t>
+            </w:r>
+            <w:proofErr w:type="spellEnd"/>
+          </w:p>
+        </w:tc>
+        <w:tc>
+          <w:tcPr>
+            <w:tcW w:w="8635" w:type="dxa"/>
+          </w:tcPr>
+          <w:p>
+            <w:pPr>
+              <w:rPr>
+                <w:b/>
+              </w:rPr>
+            </w:pPr>
+            <w:r>
+              <w:rPr>
+                <w:b/>
+              </w:rPr>
+              <w:t>Parts</w:t>
+            </w:r>
+          </w:p>
+        </w:tc>
+      </w:tr>
+      <w:tr>
+        <w:tc>
+          <w:tcPr>
+            <w:tcW w:w="743" w:type="dxa"/>
+          </w:tcPr>
+          <w:p>
+            <w:pPr>
+              <w:jc w:val="center"/>
+            </w:pPr>
+            <w:r>
+              <w:t>1</w:t>
+            </w:r>
+          </w:p>
+        </w:tc>
+        <w:tc>
+          <w:tcPr>
+            <w:tcW w:w="8635" w:type="dxa"/>
+          </w:tcPr>
+          <w:p/>
+        </w:tc>
+      </w:tr>
+      <w:tr>
+        <w:tc>
+          <w:tcPr>
+            <w:tcW w:w="743" w:type="dxa"/>
+          </w:tcPr>
+          <w:p>
+            <w:pPr>
+              <w:jc w:val="center"/>
+            </w:pPr>
+            <w:r>
+              <w:t>2</w:t>
+            </w:r>
+          </w:p>
+        </w:tc>
+        <w:tc>
+          <w:tcPr>
+            <w:tcW w:w="8635" w:type="dxa"/>
+          </w:tcPr>
+          <w:p/>
+        </w:tc>
+      </w:tr>
+      <w:tr>
+        <w:tc>
+          <w:tcPr>
+            <w:tcW w:w="743" w:type="dxa"/>
+          </w:tcPr>
+          <w:p>
+            <w:pPr>
+              <w:jc w:val="center"/>
+            </w:pPr>
+            <w:r>
+              <w:t>3</w:t>
+            </w:r>
+          </w:p>
+        </w:tc>
+        <w:tc>
+          <w:tcPr>
+            <w:tcW w:w="8635" w:type="dxa"/>
+          </w:tcPr>
+          <w:p/>
+        </w:tc>
+      </w:tr>
+      <w:tr>
+        <w:tc>
+          <w:tcPr>
+            <w:tcW w:w="743" w:type="dxa"/>
+          </w:tcPr>
+          <w:p>
+            <w:pPr>
+              <w:jc w:val="center"/>
+            </w:pPr>
+            <w:r>
+              <w:t>4</w:t>
+            </w:r>
+          </w:p>
+        </w:tc>
+        <w:tc>
+          <w:tcPr>
+            <w:tcW w:w="8635" w:type="dxa"/>
+          </w:tcPr>
+          <w:p/>
+        </w:tc>
+      </w:tr>
+      <w:tr>
+        <w:tc>
+          <w:tcPr>
+            <w:tcW w:w="743" w:type="dxa"/>
+          </w:tcPr>
+          <w:p>
+            <w:pPr>
+              <w:jc w:val="center"/>
+            </w:pPr>
+            <w:r>
+              <w:t>5</w:t>
+            </w:r>
+          </w:p>
+        </w:tc>
+        <w:tc>
+          <w:tcPr>
+            <w:tcW w:w="8635" w:type="dxa"/>
+          </w:tcPr>
+          <w:p/>
+        </w:tc>
+      </w:tr>
+      <w:tr>
+        <w:tc>
+          <w:tcPr>
+            <w:tcW w:w="743" w:type="dxa"/>
+          </w:tcPr>
+          <w:p>
+            <w:pPr>
+              <w:jc w:val="center"/>
+            </w:pPr>
+            <w:r>
+              <w:t>6</w:t>
+            </w:r>
+          </w:p>
+        </w:tc>
+        <w:tc>
+          <w:tcPr>
+            <w:tcW w:w="8635" w:type="dxa"/>
+          </w:tcPr>
+          <w:p/>
+        </w:tc>
+      </w:tr>
+      <w:tr>
+        <w:tc>
+          <w:tcPr>
+            <w:tcW w:w="743" w:type="dxa"/>
+          </w:tcPr>
+          <w:p>
+            <w:pPr>
+              <w:jc w:val="center"/>
+            </w:pPr>
+            <w:r>
+              <w:t>7</w:t>
+            </w:r>
+          </w:p>
+        </w:tc>
+        <w:tc>
+          <w:tcPr>
+            <w:tcW w:w="8635" w:type="dxa"/>
+          </w:tcPr>
+          <w:p/>
+        </w:tc>
+      </w:tr>
+      <w:tr>
+        <w:tc>
+          <w:tcPr>
+            <w:tcW w:w="743" w:type="dxa"/>
+          </w:tcPr>
+          <w:p>
+            <w:pPr>
+              <w:jc w:val="center"/>
+            </w:pPr>
+            <w:r>
+              <w:t>8</w:t>
+            </w:r>
+          </w:p>
+        </w:tc>
+        <w:tc>
+          <w:tcPr>
+            <w:tcW w:w="8635" w:type="dxa"/>
+          </w:tcPr>
+          <w:p/>
+        </w:tc>
+      </w:tr>
+    </w:tbl>
     <w:p>
       <w:pPr>
         <w:spacing w:after="0" w:line="240" w:lineRule="auto"/>
@@ -967,6 +1057,227 @@
         <w:t>EE 342 – Classical Control Systems Lab</w:t>
       </w:r>
     </w:p>
+    <w:tbl>
+      <w:tblPr>
+        <w:tblStyle w:val="TableGrid"/>
+        <w:tblW w:w="0" w:type="auto"/>
+        <w:tblLook w:val="04A0" w:firstRow="1" w:lastRow="0" w:firstColumn="1" w:lastColumn="0" w:noHBand="0" w:noVBand="1"/>
+      </w:tblPr>
+      <w:tblGrid>
+        <w:gridCol w:w="743"/>
+        <w:gridCol w:w="8635"/>
+      </w:tblGrid>
+      <w:tr>
+        <w:tc>
+          <w:tcPr>
+            <w:tcW w:w="743" w:type="dxa"/>
+          </w:tcPr>
+          <w:p>
+            <w:pPr>
+              <w:jc w:val="center"/>
+              <w:rPr>
+                <w:b/>
+              </w:rPr>
+            </w:pPr>
+            <w:proofErr w:type="spellStart"/>
+            <w:r>
+              <w:rPr>
+                <w:b/>
+              </w:rPr>
+              <w:t>Exp</w:t>
+            </w:r>
+            <w:proofErr w:type="spellEnd"/>
+          </w:p>
+        </w:tc>
+        <w:tc>
+          <w:tcPr>
+            <w:tcW w:w="8635" w:type="dxa"/>
+          </w:tcPr>
+          <w:p>
+            <w:pPr>
+              <w:rPr>
+                <w:b/>
+              </w:rPr>
+            </w:pPr>
+            <w:r>
+              <w:rPr>
+                <w:b/>
+              </w:rPr>
+              <w:t>Parts</w:t>
+            </w:r>
+          </w:p>
+        </w:tc>
+      </w:tr>
+      <w:tr>
+        <w:tc>
+          <w:tcPr>
+            <w:tcW w:w="743" w:type="dxa"/>
+          </w:tcPr>
+          <w:p>
+            <w:pPr>
+              <w:jc w:val="center"/>
+            </w:pPr>
+            <w:r>
+              <w:t>1</w:t>
+            </w:r>
+          </w:p>
+        </w:tc>
+        <w:tc>
+          <w:tcPr>
+            <w:tcW w:w="8635" w:type="dxa"/>
+          </w:tcPr>
+          <w:p/>
+        </w:tc>
+      </w:tr>
+      <w:tr>
+        <w:tc>
+          <w:tcPr>
+            <w:tcW w:w="743" w:type="dxa"/>
+          </w:tcPr>
+          <w:p>
+            <w:pPr>
+              <w:jc w:val="center"/>
+            </w:pPr>
+            <w:r>
+              <w:t>2</w:t>
+            </w:r>
+          </w:p>
+        </w:tc>
+        <w:tc>
+          <w:tcPr>
+            <w:tcW w:w="8635" w:type="dxa"/>
+          </w:tcPr>
+          <w:p/>
+        </w:tc>
+      </w:tr>
+      <w:tr>
+        <w:tc>
+          <w:tcPr>
+            <w:tcW w:w="743" w:type="dxa"/>
+          </w:tcPr>
+          <w:p>
+            <w:pPr>
+              <w:jc w:val="center"/>
+            </w:pPr>
+            <w:r>
+              <w:lastRenderedPageBreak/>
+              <w:t>3</w:t>
+            </w:r>
+          </w:p>
+        </w:tc>
+        <w:tc>
+          <w:tcPr>
+            <w:tcW w:w="8635" w:type="dxa"/>
+          </w:tcPr>
+          <w:p/>
+        </w:tc>
+      </w:tr>
+      <w:tr>
+        <w:tc>
+          <w:tcPr>
+            <w:tcW w:w="743" w:type="dxa"/>
+          </w:tcPr>
+          <w:p>
+            <w:pPr>
+              <w:jc w:val="center"/>
+            </w:pPr>
+            <w:r>
+              <w:t>4</w:t>
+            </w:r>
+          </w:p>
+        </w:tc>
+        <w:tc>
+          <w:tcPr>
+            <w:tcW w:w="8635" w:type="dxa"/>
+          </w:tcPr>
+          <w:p/>
+        </w:tc>
+      </w:tr>
+      <w:tr>
+        <w:tc>
+          <w:tcPr>
+            <w:tcW w:w="743" w:type="dxa"/>
+          </w:tcPr>
+          <w:p>
+            <w:pPr>
+              <w:jc w:val="center"/>
+            </w:pPr>
+            <w:r>
+              <w:t>5</w:t>
+            </w:r>
+          </w:p>
+        </w:tc>
+        <w:tc>
+          <w:tcPr>
+            <w:tcW w:w="8635" w:type="dxa"/>
+          </w:tcPr>
+          <w:p/>
+        </w:tc>
+      </w:tr>
+      <w:tr>
+        <w:tc>
+          <w:tcPr>
+            <w:tcW w:w="743" w:type="dxa"/>
+          </w:tcPr>
+          <w:p>
+            <w:pPr>
+              <w:jc w:val="center"/>
+            </w:pPr>
+            <w:r>
+              <w:t>6</w:t>
+            </w:r>
+          </w:p>
+        </w:tc>
+        <w:tc>
+          <w:tcPr>
+            <w:tcW w:w="8635" w:type="dxa"/>
+          </w:tcPr>
+          <w:p/>
+        </w:tc>
+      </w:tr>
+      <w:tr>
+        <w:tc>
+          <w:tcPr>
+            <w:tcW w:w="743" w:type="dxa"/>
+          </w:tcPr>
+          <w:p>
+            <w:pPr>
+              <w:jc w:val="center"/>
+            </w:pPr>
+            <w:r>
+              <w:t>7</w:t>
+            </w:r>
+          </w:p>
+        </w:tc>
+        <w:tc>
+          <w:tcPr>
+            <w:tcW w:w="8635" w:type="dxa"/>
+          </w:tcPr>
+          <w:p/>
+        </w:tc>
+      </w:tr>
+      <w:tr>
+        <w:tc>
+          <w:tcPr>
+            <w:tcW w:w="743" w:type="dxa"/>
+          </w:tcPr>
+          <w:p>
+            <w:pPr>
+              <w:jc w:val="center"/>
+            </w:pPr>
+            <w:r>
+              <w:t>8</w:t>
+            </w:r>
+          </w:p>
+        </w:tc>
+        <w:tc>
+          <w:tcPr>
+            <w:tcW w:w="8635" w:type="dxa"/>
+          </w:tcPr>
+          <w:p/>
+        </w:tc>
+      </w:tr>
+    </w:tbl>
     <w:p>
       <w:pPr>
         <w:spacing w:after="0" w:line="240" w:lineRule="auto"/>
@@ -980,6 +1291,226 @@
         <w:t>EE 346 – Semiconductor Device Electronics Lab</w:t>
       </w:r>
     </w:p>
+    <w:tbl>
+      <w:tblPr>
+        <w:tblStyle w:val="TableGrid"/>
+        <w:tblW w:w="0" w:type="auto"/>
+        <w:tblLook w:val="04A0" w:firstRow="1" w:lastRow="0" w:firstColumn="1" w:lastColumn="0" w:noHBand="0" w:noVBand="1"/>
+      </w:tblPr>
+      <w:tblGrid>
+        <w:gridCol w:w="743"/>
+        <w:gridCol w:w="8635"/>
+      </w:tblGrid>
+      <w:tr>
+        <w:tc>
+          <w:tcPr>
+            <w:tcW w:w="743" w:type="dxa"/>
+          </w:tcPr>
+          <w:p>
+            <w:pPr>
+              <w:jc w:val="center"/>
+              <w:rPr>
+                <w:b/>
+              </w:rPr>
+            </w:pPr>
+            <w:proofErr w:type="spellStart"/>
+            <w:r>
+              <w:rPr>
+                <w:b/>
+              </w:rPr>
+              <w:t>Exp</w:t>
+            </w:r>
+            <w:proofErr w:type="spellEnd"/>
+          </w:p>
+        </w:tc>
+        <w:tc>
+          <w:tcPr>
+            <w:tcW w:w="8635" w:type="dxa"/>
+          </w:tcPr>
+          <w:p>
+            <w:pPr>
+              <w:rPr>
+                <w:b/>
+              </w:rPr>
+            </w:pPr>
+            <w:r>
+              <w:rPr>
+                <w:b/>
+              </w:rPr>
+              <w:t>Parts</w:t>
+            </w:r>
+          </w:p>
+        </w:tc>
+      </w:tr>
+      <w:tr>
+        <w:tc>
+          <w:tcPr>
+            <w:tcW w:w="743" w:type="dxa"/>
+          </w:tcPr>
+          <w:p>
+            <w:pPr>
+              <w:jc w:val="center"/>
+            </w:pPr>
+            <w:r>
+              <w:t>1</w:t>
+            </w:r>
+          </w:p>
+        </w:tc>
+        <w:tc>
+          <w:tcPr>
+            <w:tcW w:w="8635" w:type="dxa"/>
+          </w:tcPr>
+          <w:p/>
+        </w:tc>
+      </w:tr>
+      <w:tr>
+        <w:tc>
+          <w:tcPr>
+            <w:tcW w:w="743" w:type="dxa"/>
+          </w:tcPr>
+          <w:p>
+            <w:pPr>
+              <w:jc w:val="center"/>
+            </w:pPr>
+            <w:r>
+              <w:t>2</w:t>
+            </w:r>
+          </w:p>
+        </w:tc>
+        <w:tc>
+          <w:tcPr>
+            <w:tcW w:w="8635" w:type="dxa"/>
+          </w:tcPr>
+          <w:p/>
+        </w:tc>
+      </w:tr>
+      <w:tr>
+        <w:tc>
+          <w:tcPr>
+            <w:tcW w:w="743" w:type="dxa"/>
+          </w:tcPr>
+          <w:p>
+            <w:pPr>
+              <w:jc w:val="center"/>
+            </w:pPr>
+            <w:r>
+              <w:t>3</w:t>
+            </w:r>
+          </w:p>
+        </w:tc>
+        <w:tc>
+          <w:tcPr>
+            <w:tcW w:w="8635" w:type="dxa"/>
+          </w:tcPr>
+          <w:p/>
+        </w:tc>
+      </w:tr>
+      <w:tr>
+        <w:tc>
+          <w:tcPr>
+            <w:tcW w:w="743" w:type="dxa"/>
+          </w:tcPr>
+          <w:p>
+            <w:pPr>
+              <w:jc w:val="center"/>
+            </w:pPr>
+            <w:r>
+              <w:t>4</w:t>
+            </w:r>
+          </w:p>
+        </w:tc>
+        <w:tc>
+          <w:tcPr>
+            <w:tcW w:w="8635" w:type="dxa"/>
+          </w:tcPr>
+          <w:p/>
+        </w:tc>
+      </w:tr>
+      <w:tr>
+        <w:tc>
+          <w:tcPr>
+            <w:tcW w:w="743" w:type="dxa"/>
+          </w:tcPr>
+          <w:p>
+            <w:pPr>
+              <w:jc w:val="center"/>
+            </w:pPr>
+            <w:r>
+              <w:t>5</w:t>
+            </w:r>
+          </w:p>
+        </w:tc>
+        <w:tc>
+          <w:tcPr>
+            <w:tcW w:w="8635" w:type="dxa"/>
+          </w:tcPr>
+          <w:p/>
+        </w:tc>
+      </w:tr>
+      <w:tr>
+        <w:tc>
+          <w:tcPr>
+            <w:tcW w:w="743" w:type="dxa"/>
+          </w:tcPr>
+          <w:p>
+            <w:pPr>
+              <w:jc w:val="center"/>
+            </w:pPr>
+            <w:r>
+              <w:t>6</w:t>
+            </w:r>
+          </w:p>
+        </w:tc>
+        <w:tc>
+          <w:tcPr>
+            <w:tcW w:w="8635" w:type="dxa"/>
+          </w:tcPr>
+          <w:p/>
+        </w:tc>
+      </w:tr>
+      <w:tr>
+        <w:tc>
+          <w:tcPr>
+            <w:tcW w:w="743" w:type="dxa"/>
+          </w:tcPr>
+          <w:p>
+            <w:pPr>
+              <w:jc w:val="center"/>
+            </w:pPr>
+            <w:r>
+              <w:t>7</w:t>
+            </w:r>
+          </w:p>
+        </w:tc>
+        <w:tc>
+          <w:tcPr>
+            <w:tcW w:w="8635" w:type="dxa"/>
+          </w:tcPr>
+          <w:p/>
+        </w:tc>
+      </w:tr>
+      <w:tr>
+        <w:tc>
+          <w:tcPr>
+            <w:tcW w:w="743" w:type="dxa"/>
+          </w:tcPr>
+          <w:p>
+            <w:pPr>
+              <w:jc w:val="center"/>
+            </w:pPr>
+            <w:r>
+              <w:t>8</w:t>
+            </w:r>
+          </w:p>
+        </w:tc>
+        <w:tc>
+          <w:tcPr>
+            <w:tcW w:w="8635" w:type="dxa"/>
+          </w:tcPr>
+          <w:p/>
+        </w:tc>
+      </w:tr>
+    </w:tbl>
     <w:p>
       <w:pPr>
         <w:spacing w:after="0" w:line="240" w:lineRule="auto"/>
@@ -990,10 +1521,229 @@
         <w:spacing w:after="0" w:line="240" w:lineRule="auto"/>
       </w:pPr>
       <w:r>
-        <w:lastRenderedPageBreak/>
         <w:t>EE 347 – Digital Electronics and Integrated Circuits Lab</w:t>
       </w:r>
     </w:p>
+    <w:tbl>
+      <w:tblPr>
+        <w:tblStyle w:val="TableGrid"/>
+        <w:tblW w:w="0" w:type="auto"/>
+        <w:tblLook w:val="04A0" w:firstRow="1" w:lastRow="0" w:firstColumn="1" w:lastColumn="0" w:noHBand="0" w:noVBand="1"/>
+      </w:tblPr>
+      <w:tblGrid>
+        <w:gridCol w:w="743"/>
+        <w:gridCol w:w="8635"/>
+      </w:tblGrid>
+      <w:tr>
+        <w:tc>
+          <w:tcPr>
+            <w:tcW w:w="743" w:type="dxa"/>
+          </w:tcPr>
+          <w:p>
+            <w:pPr>
+              <w:jc w:val="center"/>
+              <w:rPr>
+                <w:b/>
+              </w:rPr>
+            </w:pPr>
+            <w:proofErr w:type="spellStart"/>
+            <w:r>
+              <w:rPr>
+                <w:b/>
+              </w:rPr>
+              <w:t>Exp</w:t>
+            </w:r>
+            <w:proofErr w:type="spellEnd"/>
+          </w:p>
+        </w:tc>
+        <w:tc>
+          <w:tcPr>
+            <w:tcW w:w="8635" w:type="dxa"/>
+          </w:tcPr>
+          <w:p>
+            <w:pPr>
+              <w:rPr>
+                <w:b/>
+              </w:rPr>
+            </w:pPr>
+            <w:r>
+              <w:rPr>
+                <w:b/>
+              </w:rPr>
+              <w:t>Parts</w:t>
+            </w:r>
+          </w:p>
+        </w:tc>
+      </w:tr>
+      <w:tr>
+        <w:tc>
+          <w:tcPr>
+            <w:tcW w:w="743" w:type="dxa"/>
+          </w:tcPr>
+          <w:p>
+            <w:pPr>
+              <w:jc w:val="center"/>
+            </w:pPr>
+            <w:r>
+              <w:t>1</w:t>
+            </w:r>
+          </w:p>
+        </w:tc>
+        <w:tc>
+          <w:tcPr>
+            <w:tcW w:w="8635" w:type="dxa"/>
+          </w:tcPr>
+          <w:p/>
+        </w:tc>
+      </w:tr>
+      <w:tr>
+        <w:tc>
+          <w:tcPr>
+            <w:tcW w:w="743" w:type="dxa"/>
+          </w:tcPr>
+          <w:p>
+            <w:pPr>
+              <w:jc w:val="center"/>
+            </w:pPr>
+            <w:r>
+              <w:t>2</w:t>
+            </w:r>
+          </w:p>
+        </w:tc>
+        <w:tc>
+          <w:tcPr>
+            <w:tcW w:w="8635" w:type="dxa"/>
+          </w:tcPr>
+          <w:p/>
+        </w:tc>
+      </w:tr>
+      <w:tr>
+        <w:tc>
+          <w:tcPr>
+            <w:tcW w:w="743" w:type="dxa"/>
+          </w:tcPr>
+          <w:p>
+            <w:pPr>
+              <w:jc w:val="center"/>
+            </w:pPr>
+            <w:r>
+              <w:t>3</w:t>
+            </w:r>
+          </w:p>
+        </w:tc>
+        <w:tc>
+          <w:tcPr>
+            <w:tcW w:w="8635" w:type="dxa"/>
+          </w:tcPr>
+          <w:p/>
+        </w:tc>
+      </w:tr>
+      <w:tr>
+        <w:tc>
+          <w:tcPr>
+            <w:tcW w:w="743" w:type="dxa"/>
+          </w:tcPr>
+          <w:p>
+            <w:pPr>
+              <w:jc w:val="center"/>
+            </w:pPr>
+            <w:r>
+              <w:t>4</w:t>
+            </w:r>
+          </w:p>
+        </w:tc>
+        <w:tc>
+          <w:tcPr>
+            <w:tcW w:w="8635" w:type="dxa"/>
+          </w:tcPr>
+          <w:p/>
+        </w:tc>
+      </w:tr>
+      <w:tr>
+        <w:tc>
+          <w:tcPr>
+            <w:tcW w:w="743" w:type="dxa"/>
+          </w:tcPr>
+          <w:p>
+            <w:pPr>
+              <w:jc w:val="center"/>
+            </w:pPr>
+            <w:r>
+              <w:t>5</w:t>
+            </w:r>
+          </w:p>
+        </w:tc>
+        <w:tc>
+          <w:tcPr>
+            <w:tcW w:w="8635" w:type="dxa"/>
+          </w:tcPr>
+          <w:p/>
+        </w:tc>
+      </w:tr>
+      <w:tr>
+        <w:tc>
+          <w:tcPr>
+            <w:tcW w:w="743" w:type="dxa"/>
+          </w:tcPr>
+          <w:p>
+            <w:pPr>
+              <w:jc w:val="center"/>
+            </w:pPr>
+            <w:r>
+              <w:t>6</w:t>
+            </w:r>
+          </w:p>
+        </w:tc>
+        <w:tc>
+          <w:tcPr>
+            <w:tcW w:w="8635" w:type="dxa"/>
+          </w:tcPr>
+          <w:p/>
+        </w:tc>
+      </w:tr>
+      <w:tr>
+        <w:tc>
+          <w:tcPr>
+            <w:tcW w:w="743" w:type="dxa"/>
+          </w:tcPr>
+          <w:p>
+            <w:pPr>
+              <w:jc w:val="center"/>
+            </w:pPr>
+            <w:r>
+              <w:t>7</w:t>
+            </w:r>
+          </w:p>
+        </w:tc>
+        <w:tc>
+          <w:tcPr>
+            <w:tcW w:w="8635" w:type="dxa"/>
+          </w:tcPr>
+          <w:p/>
+        </w:tc>
+      </w:tr>
+      <w:tr>
+        <w:tc>
+          <w:tcPr>
+            <w:tcW w:w="743" w:type="dxa"/>
+          </w:tcPr>
+          <w:p>
+            <w:pPr>
+              <w:jc w:val="center"/>
+            </w:pPr>
+            <w:r>
+              <w:t>8</w:t>
+            </w:r>
+          </w:p>
+        </w:tc>
+        <w:tc>
+          <w:tcPr>
+            <w:tcW w:w="8635" w:type="dxa"/>
+          </w:tcPr>
+          <w:p/>
+        </w:tc>
+      </w:tr>
+    </w:tbl>
     <w:p>
       <w:pPr>
         <w:spacing w:after="0" w:line="240" w:lineRule="auto"/>
@@ -1007,6 +1757,226 @@
         <w:t>EE 348 – Analog Electronics and Integrated Circuits Lab</w:t>
       </w:r>
     </w:p>
+    <w:tbl>
+      <w:tblPr>
+        <w:tblStyle w:val="TableGrid"/>
+        <w:tblW w:w="0" w:type="auto"/>
+        <w:tblLook w:val="04A0" w:firstRow="1" w:lastRow="0" w:firstColumn="1" w:lastColumn="0" w:noHBand="0" w:noVBand="1"/>
+      </w:tblPr>
+      <w:tblGrid>
+        <w:gridCol w:w="743"/>
+        <w:gridCol w:w="8635"/>
+      </w:tblGrid>
+      <w:tr>
+        <w:tc>
+          <w:tcPr>
+            <w:tcW w:w="743" w:type="dxa"/>
+          </w:tcPr>
+          <w:p>
+            <w:pPr>
+              <w:jc w:val="center"/>
+              <w:rPr>
+                <w:b/>
+              </w:rPr>
+            </w:pPr>
+            <w:proofErr w:type="spellStart"/>
+            <w:r>
+              <w:rPr>
+                <w:b/>
+              </w:rPr>
+              <w:t>Exp</w:t>
+            </w:r>
+            <w:proofErr w:type="spellEnd"/>
+          </w:p>
+        </w:tc>
+        <w:tc>
+          <w:tcPr>
+            <w:tcW w:w="8635" w:type="dxa"/>
+          </w:tcPr>
+          <w:p>
+            <w:pPr>
+              <w:rPr>
+                <w:b/>
+              </w:rPr>
+            </w:pPr>
+            <w:r>
+              <w:rPr>
+                <w:b/>
+              </w:rPr>
+              <w:t>Parts</w:t>
+            </w:r>
+          </w:p>
+        </w:tc>
+      </w:tr>
+      <w:tr>
+        <w:tc>
+          <w:tcPr>
+            <w:tcW w:w="743" w:type="dxa"/>
+          </w:tcPr>
+          <w:p>
+            <w:pPr>
+              <w:jc w:val="center"/>
+            </w:pPr>
+            <w:r>
+              <w:t>1</w:t>
+            </w:r>
+          </w:p>
+        </w:tc>
+        <w:tc>
+          <w:tcPr>
+            <w:tcW w:w="8635" w:type="dxa"/>
+          </w:tcPr>
+          <w:p/>
+        </w:tc>
+      </w:tr>
+      <w:tr>
+        <w:tc>
+          <w:tcPr>
+            <w:tcW w:w="743" w:type="dxa"/>
+          </w:tcPr>
+          <w:p>
+            <w:pPr>
+              <w:jc w:val="center"/>
+            </w:pPr>
+            <w:r>
+              <w:t>2</w:t>
+            </w:r>
+          </w:p>
+        </w:tc>
+        <w:tc>
+          <w:tcPr>
+            <w:tcW w:w="8635" w:type="dxa"/>
+          </w:tcPr>
+          <w:p/>
+        </w:tc>
+      </w:tr>
+      <w:tr>
+        <w:tc>
+          <w:tcPr>
+            <w:tcW w:w="743" w:type="dxa"/>
+          </w:tcPr>
+          <w:p>
+            <w:pPr>
+              <w:jc w:val="center"/>
+            </w:pPr>
+            <w:r>
+              <w:t>3</w:t>
+            </w:r>
+          </w:p>
+        </w:tc>
+        <w:tc>
+          <w:tcPr>
+            <w:tcW w:w="8635" w:type="dxa"/>
+          </w:tcPr>
+          <w:p/>
+        </w:tc>
+      </w:tr>
+      <w:tr>
+        <w:tc>
+          <w:tcPr>
+            <w:tcW w:w="743" w:type="dxa"/>
+          </w:tcPr>
+          <w:p>
+            <w:pPr>
+              <w:jc w:val="center"/>
+            </w:pPr>
+            <w:r>
+              <w:t>4</w:t>
+            </w:r>
+          </w:p>
+        </w:tc>
+        <w:tc>
+          <w:tcPr>
+            <w:tcW w:w="8635" w:type="dxa"/>
+          </w:tcPr>
+          <w:p/>
+        </w:tc>
+      </w:tr>
+      <w:tr>
+        <w:tc>
+          <w:tcPr>
+            <w:tcW w:w="743" w:type="dxa"/>
+          </w:tcPr>
+          <w:p>
+            <w:pPr>
+              <w:jc w:val="center"/>
+            </w:pPr>
+            <w:r>
+              <w:t>5</w:t>
+            </w:r>
+          </w:p>
+        </w:tc>
+        <w:tc>
+          <w:tcPr>
+            <w:tcW w:w="8635" w:type="dxa"/>
+          </w:tcPr>
+          <w:p/>
+        </w:tc>
+      </w:tr>
+      <w:tr>
+        <w:tc>
+          <w:tcPr>
+            <w:tcW w:w="743" w:type="dxa"/>
+          </w:tcPr>
+          <w:p>
+            <w:pPr>
+              <w:jc w:val="center"/>
+            </w:pPr>
+            <w:r>
+              <w:t>6</w:t>
+            </w:r>
+          </w:p>
+        </w:tc>
+        <w:tc>
+          <w:tcPr>
+            <w:tcW w:w="8635" w:type="dxa"/>
+          </w:tcPr>
+          <w:p/>
+        </w:tc>
+      </w:tr>
+      <w:tr>
+        <w:tc>
+          <w:tcPr>
+            <w:tcW w:w="743" w:type="dxa"/>
+          </w:tcPr>
+          <w:p>
+            <w:pPr>
+              <w:jc w:val="center"/>
+            </w:pPr>
+            <w:r>
+              <w:t>7</w:t>
+            </w:r>
+          </w:p>
+        </w:tc>
+        <w:tc>
+          <w:tcPr>
+            <w:tcW w:w="8635" w:type="dxa"/>
+          </w:tcPr>
+          <w:p/>
+        </w:tc>
+      </w:tr>
+      <w:tr>
+        <w:tc>
+          <w:tcPr>
+            <w:tcW w:w="743" w:type="dxa"/>
+          </w:tcPr>
+          <w:p>
+            <w:pPr>
+              <w:jc w:val="center"/>
+            </w:pPr>
+            <w:r>
+              <w:t>8</w:t>
+            </w:r>
+          </w:p>
+        </w:tc>
+        <w:tc>
+          <w:tcPr>
+            <w:tcW w:w="8635" w:type="dxa"/>
+          </w:tcPr>
+          <w:p/>
+        </w:tc>
+      </w:tr>
+    </w:tbl>
     <w:p>
       <w:pPr>
         <w:spacing w:after="0" w:line="240" w:lineRule="auto"/>
@@ -1020,6 +1990,226 @@
         <w:t>EE 368 – Discrete Time Signals and Systems Lab</w:t>
       </w:r>
     </w:p>
+    <w:tbl>
+      <w:tblPr>
+        <w:tblStyle w:val="TableGrid"/>
+        <w:tblW w:w="0" w:type="auto"/>
+        <w:tblLook w:val="04A0" w:firstRow="1" w:lastRow="0" w:firstColumn="1" w:lastColumn="0" w:noHBand="0" w:noVBand="1"/>
+      </w:tblPr>
+      <w:tblGrid>
+        <w:gridCol w:w="743"/>
+        <w:gridCol w:w="8635"/>
+      </w:tblGrid>
+      <w:tr>
+        <w:tc>
+          <w:tcPr>
+            <w:tcW w:w="743" w:type="dxa"/>
+          </w:tcPr>
+          <w:p>
+            <w:pPr>
+              <w:jc w:val="center"/>
+              <w:rPr>
+                <w:b/>
+              </w:rPr>
+            </w:pPr>
+            <w:proofErr w:type="spellStart"/>
+            <w:r>
+              <w:rPr>
+                <w:b/>
+              </w:rPr>
+              <w:t>Exp</w:t>
+            </w:r>
+            <w:proofErr w:type="spellEnd"/>
+          </w:p>
+        </w:tc>
+        <w:tc>
+          <w:tcPr>
+            <w:tcW w:w="8635" w:type="dxa"/>
+          </w:tcPr>
+          <w:p>
+            <w:pPr>
+              <w:rPr>
+                <w:b/>
+              </w:rPr>
+            </w:pPr>
+            <w:r>
+              <w:rPr>
+                <w:b/>
+              </w:rPr>
+              <w:t>Parts</w:t>
+            </w:r>
+          </w:p>
+        </w:tc>
+      </w:tr>
+      <w:tr>
+        <w:tc>
+          <w:tcPr>
+            <w:tcW w:w="743" w:type="dxa"/>
+          </w:tcPr>
+          <w:p>
+            <w:pPr>
+              <w:jc w:val="center"/>
+            </w:pPr>
+            <w:r>
+              <w:t>1</w:t>
+            </w:r>
+          </w:p>
+        </w:tc>
+        <w:tc>
+          <w:tcPr>
+            <w:tcW w:w="8635" w:type="dxa"/>
+          </w:tcPr>
+          <w:p/>
+        </w:tc>
+      </w:tr>
+      <w:tr>
+        <w:tc>
+          <w:tcPr>
+            <w:tcW w:w="743" w:type="dxa"/>
+          </w:tcPr>
+          <w:p>
+            <w:pPr>
+              <w:jc w:val="center"/>
+            </w:pPr>
+            <w:r>
+              <w:t>2</w:t>
+            </w:r>
+          </w:p>
+        </w:tc>
+        <w:tc>
+          <w:tcPr>
+            <w:tcW w:w="8635" w:type="dxa"/>
+          </w:tcPr>
+          <w:p/>
+        </w:tc>
+      </w:tr>
+      <w:tr>
+        <w:tc>
+          <w:tcPr>
+            <w:tcW w:w="743" w:type="dxa"/>
+          </w:tcPr>
+          <w:p>
+            <w:pPr>
+              <w:jc w:val="center"/>
+            </w:pPr>
+            <w:r>
+              <w:t>3</w:t>
+            </w:r>
+          </w:p>
+        </w:tc>
+        <w:tc>
+          <w:tcPr>
+            <w:tcW w:w="8635" w:type="dxa"/>
+          </w:tcPr>
+          <w:p/>
+        </w:tc>
+      </w:tr>
+      <w:tr>
+        <w:tc>
+          <w:tcPr>
+            <w:tcW w:w="743" w:type="dxa"/>
+          </w:tcPr>
+          <w:p>
+            <w:pPr>
+              <w:jc w:val="center"/>
+            </w:pPr>
+            <w:r>
+              <w:t>4</w:t>
+            </w:r>
+          </w:p>
+        </w:tc>
+        <w:tc>
+          <w:tcPr>
+            <w:tcW w:w="8635" w:type="dxa"/>
+          </w:tcPr>
+          <w:p/>
+        </w:tc>
+      </w:tr>
+      <w:tr>
+        <w:tc>
+          <w:tcPr>
+            <w:tcW w:w="743" w:type="dxa"/>
+          </w:tcPr>
+          <w:p>
+            <w:pPr>
+              <w:jc w:val="center"/>
+            </w:pPr>
+            <w:r>
+              <w:t>5</w:t>
+            </w:r>
+          </w:p>
+        </w:tc>
+        <w:tc>
+          <w:tcPr>
+            <w:tcW w:w="8635" w:type="dxa"/>
+          </w:tcPr>
+          <w:p/>
+        </w:tc>
+      </w:tr>
+      <w:tr>
+        <w:tc>
+          <w:tcPr>
+            <w:tcW w:w="743" w:type="dxa"/>
+          </w:tcPr>
+          <w:p>
+            <w:pPr>
+              <w:jc w:val="center"/>
+            </w:pPr>
+            <w:r>
+              <w:t>6</w:t>
+            </w:r>
+          </w:p>
+        </w:tc>
+        <w:tc>
+          <w:tcPr>
+            <w:tcW w:w="8635" w:type="dxa"/>
+          </w:tcPr>
+          <w:p/>
+        </w:tc>
+      </w:tr>
+      <w:tr>
+        <w:tc>
+          <w:tcPr>
+            <w:tcW w:w="743" w:type="dxa"/>
+          </w:tcPr>
+          <w:p>
+            <w:pPr>
+              <w:jc w:val="center"/>
+            </w:pPr>
+            <w:r>
+              <w:t>7</w:t>
+            </w:r>
+          </w:p>
+        </w:tc>
+        <w:tc>
+          <w:tcPr>
+            <w:tcW w:w="8635" w:type="dxa"/>
+          </w:tcPr>
+          <w:p/>
+        </w:tc>
+      </w:tr>
+      <w:tr>
+        <w:tc>
+          <w:tcPr>
+            <w:tcW w:w="743" w:type="dxa"/>
+          </w:tcPr>
+          <w:p>
+            <w:pPr>
+              <w:jc w:val="center"/>
+            </w:pPr>
+            <w:r>
+              <w:t>8</w:t>
+            </w:r>
+          </w:p>
+        </w:tc>
+        <w:tc>
+          <w:tcPr>
+            <w:tcW w:w="8635" w:type="dxa"/>
+          </w:tcPr>
+          <w:p/>
+        </w:tc>
+      </w:tr>
+    </w:tbl>
     <w:p>
       <w:pPr>
         <w:spacing w:after="0" w:line="240" w:lineRule="auto"/>
@@ -1030,9 +2220,230 @@
         <w:spacing w:after="0" w:line="240" w:lineRule="auto"/>
       </w:pPr>
       <w:r>
+        <w:lastRenderedPageBreak/>
         <w:t>EE 375 – Electromagnetic Fields and Transmission Lab</w:t>
       </w:r>
     </w:p>
+    <w:tbl>
+      <w:tblPr>
+        <w:tblStyle w:val="TableGrid"/>
+        <w:tblW w:w="0" w:type="auto"/>
+        <w:tblLook w:val="04A0" w:firstRow="1" w:lastRow="0" w:firstColumn="1" w:lastColumn="0" w:noHBand="0" w:noVBand="1"/>
+      </w:tblPr>
+      <w:tblGrid>
+        <w:gridCol w:w="743"/>
+        <w:gridCol w:w="8635"/>
+      </w:tblGrid>
+      <w:tr>
+        <w:tc>
+          <w:tcPr>
+            <w:tcW w:w="743" w:type="dxa"/>
+          </w:tcPr>
+          <w:p>
+            <w:pPr>
+              <w:jc w:val="center"/>
+              <w:rPr>
+                <w:b/>
+              </w:rPr>
+            </w:pPr>
+            <w:proofErr w:type="spellStart"/>
+            <w:r>
+              <w:rPr>
+                <w:b/>
+              </w:rPr>
+              <w:t>Exp</w:t>
+            </w:r>
+            <w:proofErr w:type="spellEnd"/>
+          </w:p>
+        </w:tc>
+        <w:tc>
+          <w:tcPr>
+            <w:tcW w:w="8635" w:type="dxa"/>
+          </w:tcPr>
+          <w:p>
+            <w:pPr>
+              <w:rPr>
+                <w:b/>
+              </w:rPr>
+            </w:pPr>
+            <w:r>
+              <w:rPr>
+                <w:b/>
+              </w:rPr>
+              <w:t>Parts</w:t>
+            </w:r>
+          </w:p>
+        </w:tc>
+      </w:tr>
+      <w:tr>
+        <w:tc>
+          <w:tcPr>
+            <w:tcW w:w="743" w:type="dxa"/>
+          </w:tcPr>
+          <w:p>
+            <w:pPr>
+              <w:jc w:val="center"/>
+            </w:pPr>
+            <w:r>
+              <w:t>1</w:t>
+            </w:r>
+          </w:p>
+        </w:tc>
+        <w:tc>
+          <w:tcPr>
+            <w:tcW w:w="8635" w:type="dxa"/>
+          </w:tcPr>
+          <w:p/>
+        </w:tc>
+      </w:tr>
+      <w:tr>
+        <w:tc>
+          <w:tcPr>
+            <w:tcW w:w="743" w:type="dxa"/>
+          </w:tcPr>
+          <w:p>
+            <w:pPr>
+              <w:jc w:val="center"/>
+            </w:pPr>
+            <w:r>
+              <w:t>2</w:t>
+            </w:r>
+          </w:p>
+        </w:tc>
+        <w:tc>
+          <w:tcPr>
+            <w:tcW w:w="8635" w:type="dxa"/>
+          </w:tcPr>
+          <w:p/>
+        </w:tc>
+      </w:tr>
+      <w:tr>
+        <w:tc>
+          <w:tcPr>
+            <w:tcW w:w="743" w:type="dxa"/>
+          </w:tcPr>
+          <w:p>
+            <w:pPr>
+              <w:jc w:val="center"/>
+            </w:pPr>
+            <w:r>
+              <w:t>3</w:t>
+            </w:r>
+          </w:p>
+        </w:tc>
+        <w:tc>
+          <w:tcPr>
+            <w:tcW w:w="8635" w:type="dxa"/>
+          </w:tcPr>
+          <w:p/>
+        </w:tc>
+      </w:tr>
+      <w:tr>
+        <w:tc>
+          <w:tcPr>
+            <w:tcW w:w="743" w:type="dxa"/>
+          </w:tcPr>
+          <w:p>
+            <w:pPr>
+              <w:jc w:val="center"/>
+            </w:pPr>
+            <w:r>
+              <w:t>4</w:t>
+            </w:r>
+          </w:p>
+        </w:tc>
+        <w:tc>
+          <w:tcPr>
+            <w:tcW w:w="8635" w:type="dxa"/>
+          </w:tcPr>
+          <w:p/>
+        </w:tc>
+      </w:tr>
+      <w:tr>
+        <w:tc>
+          <w:tcPr>
+            <w:tcW w:w="743" w:type="dxa"/>
+          </w:tcPr>
+          <w:p>
+            <w:pPr>
+              <w:jc w:val="center"/>
+            </w:pPr>
+            <w:r>
+              <w:t>5</w:t>
+            </w:r>
+          </w:p>
+        </w:tc>
+        <w:tc>
+          <w:tcPr>
+            <w:tcW w:w="8635" w:type="dxa"/>
+          </w:tcPr>
+          <w:p/>
+        </w:tc>
+      </w:tr>
+      <w:tr>
+        <w:tc>
+          <w:tcPr>
+            <w:tcW w:w="743" w:type="dxa"/>
+          </w:tcPr>
+          <w:p>
+            <w:pPr>
+              <w:jc w:val="center"/>
+            </w:pPr>
+            <w:r>
+              <w:t>6</w:t>
+            </w:r>
+          </w:p>
+        </w:tc>
+        <w:tc>
+          <w:tcPr>
+            <w:tcW w:w="8635" w:type="dxa"/>
+          </w:tcPr>
+          <w:p/>
+        </w:tc>
+      </w:tr>
+      <w:tr>
+        <w:tc>
+          <w:tcPr>
+            <w:tcW w:w="743" w:type="dxa"/>
+          </w:tcPr>
+          <w:p>
+            <w:pPr>
+              <w:jc w:val="center"/>
+            </w:pPr>
+            <w:r>
+              <w:t>7</w:t>
+            </w:r>
+          </w:p>
+        </w:tc>
+        <w:tc>
+          <w:tcPr>
+            <w:tcW w:w="8635" w:type="dxa"/>
+          </w:tcPr>
+          <w:p/>
+        </w:tc>
+      </w:tr>
+      <w:tr>
+        <w:tc>
+          <w:tcPr>
+            <w:tcW w:w="743" w:type="dxa"/>
+          </w:tcPr>
+          <w:p>
+            <w:pPr>
+              <w:jc w:val="center"/>
+            </w:pPr>
+            <w:r>
+              <w:t>8</w:t>
+            </w:r>
+          </w:p>
+        </w:tc>
+        <w:tc>
+          <w:tcPr>
+            <w:tcW w:w="8635" w:type="dxa"/>
+          </w:tcPr>
+          <w:p/>
+        </w:tc>
+      </w:tr>
+    </w:tbl>
     <w:p>
       <w:pPr>
         <w:spacing w:after="0" w:line="240" w:lineRule="auto"/>
@@ -1046,10 +2457,232 @@
         <w:t>EE 449 – Electronic Design Lab</w:t>
       </w:r>
     </w:p>
+    <w:tbl>
+      <w:tblPr>
+        <w:tblStyle w:val="TableGrid"/>
+        <w:tblW w:w="0" w:type="auto"/>
+        <w:tblLook w:val="04A0" w:firstRow="1" w:lastRow="0" w:firstColumn="1" w:lastColumn="0" w:noHBand="0" w:noVBand="1"/>
+      </w:tblPr>
+      <w:tblGrid>
+        <w:gridCol w:w="743"/>
+        <w:gridCol w:w="8635"/>
+      </w:tblGrid>
+      <w:tr>
+        <w:tc>
+          <w:tcPr>
+            <w:tcW w:w="743" w:type="dxa"/>
+          </w:tcPr>
+          <w:p>
+            <w:pPr>
+              <w:jc w:val="center"/>
+              <w:rPr>
+                <w:b/>
+              </w:rPr>
+            </w:pPr>
+            <w:proofErr w:type="spellStart"/>
+            <w:r>
+              <w:rPr>
+                <w:b/>
+              </w:rPr>
+              <w:t>Exp</w:t>
+            </w:r>
+            <w:proofErr w:type="spellEnd"/>
+          </w:p>
+        </w:tc>
+        <w:tc>
+          <w:tcPr>
+            <w:tcW w:w="8635" w:type="dxa"/>
+          </w:tcPr>
+          <w:p>
+            <w:pPr>
+              <w:rPr>
+                <w:b/>
+              </w:rPr>
+            </w:pPr>
+            <w:r>
+              <w:rPr>
+                <w:b/>
+              </w:rPr>
+              <w:t>Parts</w:t>
+            </w:r>
+          </w:p>
+        </w:tc>
+      </w:tr>
+      <w:tr>
+        <w:tc>
+          <w:tcPr>
+            <w:tcW w:w="743" w:type="dxa"/>
+          </w:tcPr>
+          <w:p>
+            <w:pPr>
+              <w:jc w:val="center"/>
+            </w:pPr>
+            <w:r>
+              <w:t>1</w:t>
+            </w:r>
+          </w:p>
+        </w:tc>
+        <w:tc>
+          <w:tcPr>
+            <w:tcW w:w="8635" w:type="dxa"/>
+          </w:tcPr>
+          <w:p/>
+        </w:tc>
+      </w:tr>
+      <w:tr>
+        <w:tc>
+          <w:tcPr>
+            <w:tcW w:w="743" w:type="dxa"/>
+          </w:tcPr>
+          <w:p>
+            <w:pPr>
+              <w:jc w:val="center"/>
+            </w:pPr>
+            <w:r>
+              <w:t>2</w:t>
+            </w:r>
+          </w:p>
+        </w:tc>
+        <w:tc>
+          <w:tcPr>
+            <w:tcW w:w="8635" w:type="dxa"/>
+          </w:tcPr>
+          <w:p/>
+        </w:tc>
+      </w:tr>
+      <w:tr>
+        <w:tc>
+          <w:tcPr>
+            <w:tcW w:w="743" w:type="dxa"/>
+          </w:tcPr>
+          <w:p>
+            <w:pPr>
+              <w:jc w:val="center"/>
+            </w:pPr>
+            <w:r>
+              <w:t>3</w:t>
+            </w:r>
+          </w:p>
+        </w:tc>
+        <w:tc>
+          <w:tcPr>
+            <w:tcW w:w="8635" w:type="dxa"/>
+          </w:tcPr>
+          <w:p/>
+        </w:tc>
+      </w:tr>
+      <w:tr>
+        <w:tc>
+          <w:tcPr>
+            <w:tcW w:w="743" w:type="dxa"/>
+          </w:tcPr>
+          <w:p>
+            <w:pPr>
+              <w:jc w:val="center"/>
+            </w:pPr>
+            <w:r>
+              <w:t>4</w:t>
+            </w:r>
+          </w:p>
+        </w:tc>
+        <w:tc>
+          <w:tcPr>
+            <w:tcW w:w="8635" w:type="dxa"/>
+          </w:tcPr>
+          <w:p/>
+        </w:tc>
+      </w:tr>
+      <w:tr>
+        <w:tc>
+          <w:tcPr>
+            <w:tcW w:w="743" w:type="dxa"/>
+          </w:tcPr>
+          <w:p>
+            <w:pPr>
+              <w:jc w:val="center"/>
+            </w:pPr>
+            <w:r>
+              <w:t>5</w:t>
+            </w:r>
+          </w:p>
+        </w:tc>
+        <w:tc>
+          <w:tcPr>
+            <w:tcW w:w="8635" w:type="dxa"/>
+          </w:tcPr>
+          <w:p/>
+        </w:tc>
+      </w:tr>
+      <w:tr>
+        <w:tc>
+          <w:tcPr>
+            <w:tcW w:w="743" w:type="dxa"/>
+          </w:tcPr>
+          <w:p>
+            <w:pPr>
+              <w:jc w:val="center"/>
+            </w:pPr>
+            <w:r>
+              <w:t>6</w:t>
+            </w:r>
+          </w:p>
+        </w:tc>
+        <w:tc>
+          <w:tcPr>
+            <w:tcW w:w="8635" w:type="dxa"/>
+          </w:tcPr>
+          <w:p/>
+        </w:tc>
+      </w:tr>
+      <w:tr>
+        <w:tc>
+          <w:tcPr>
+            <w:tcW w:w="743" w:type="dxa"/>
+          </w:tcPr>
+          <w:p>
+            <w:pPr>
+              <w:jc w:val="center"/>
+            </w:pPr>
+            <w:r>
+              <w:t>7</w:t>
+            </w:r>
+          </w:p>
+        </w:tc>
+        <w:tc>
+          <w:tcPr>
+            <w:tcW w:w="8635" w:type="dxa"/>
+          </w:tcPr>
+          <w:p/>
+        </w:tc>
+      </w:tr>
+      <w:tr>
+        <w:tc>
+          <w:tcPr>
+            <w:tcW w:w="743" w:type="dxa"/>
+          </w:tcPr>
+          <w:p>
+            <w:pPr>
+              <w:jc w:val="center"/>
+            </w:pPr>
+            <w:r>
+              <w:t>8</w:t>
+            </w:r>
+          </w:p>
+        </w:tc>
+        <w:tc>
+          <w:tcPr>
+            <w:tcW w:w="8635" w:type="dxa"/>
+          </w:tcPr>
+          <w:p/>
+        </w:tc>
+      </w:tr>
+    </w:tbl>
     <w:p>
       <w:pPr>
         <w:spacing w:after="0" w:line="240" w:lineRule="auto"/>
       </w:pPr>
+      <w:bookmarkStart w:id="0" w:name="_GoBack"/>
+      <w:bookmarkEnd w:id="0"/>
     </w:p>
     <w:p>
       <w:pPr>

</xml_diff>